<commit_message>
Lecture 16 (Discussion About Quran Application
</commit_message>
<xml_diff>
--- a/BSEF18M046_MC.docx
+++ b/BSEF18M046_MC.docx
@@ -22756,11 +22756,10 @@
           <w:szCs w:val="36"/>
           <w:shd w:val="clear" w:color="auto" w:fill="FFFFFF"/>
         </w:rPr>
-        <w:t>Drawer Navigation:</w:t>
-      </w:r>
-    </w:p>
-    <w:p>
-      <w:pPr>
+        <w:t xml:space="preserve">Vector </w:t>
+      </w:r>
+      <w:proofErr w:type="spellStart"/>
+      <w:r>
         <w:rPr>
           <w:rFonts w:cstheme="minorHAnsi"/>
           <w:color w:val="4D5156"/>
@@ -22768,10 +22767,10 @@
           <w:szCs w:val="36"/>
           <w:shd w:val="clear" w:color="auto" w:fill="FFFFFF"/>
         </w:rPr>
-      </w:pPr>
-    </w:p>
-    <w:p>
-      <w:pPr>
+        <w:t>Assest</w:t>
+      </w:r>
+      <w:proofErr w:type="spellEnd"/>
+      <w:r>
         <w:rPr>
           <w:rFonts w:cstheme="minorHAnsi"/>
           <w:color w:val="4D5156"/>
@@ -22779,7 +22778,540 @@
           <w:szCs w:val="36"/>
           <w:shd w:val="clear" w:color="auto" w:fill="FFFFFF"/>
         </w:rPr>
-      </w:pPr>
+        <w:t>:</w:t>
+      </w:r>
+    </w:p>
+    <w:p>
+      <w:pPr>
+        <w:rPr>
+          <w:rFonts w:cstheme="minorHAnsi"/>
+          <w:color w:val="202124"/>
+          <w:sz w:val="24"/>
+          <w:szCs w:val="24"/>
+          <w:shd w:val="clear" w:color="auto" w:fill="FFFFFF"/>
+        </w:rPr>
+      </w:pPr>
+      <w:r>
+        <w:rPr>
+          <w:rFonts w:cstheme="minorHAnsi"/>
+          <w:color w:val="202124"/>
+          <w:sz w:val="24"/>
+          <w:szCs w:val="24"/>
+          <w:shd w:val="clear" w:color="auto" w:fill="FFFFFF"/>
+        </w:rPr>
+        <w:t xml:space="preserve">                                   </w:t>
+      </w:r>
+      <w:r>
+        <w:rPr>
+          <w:rFonts w:cstheme="minorHAnsi"/>
+          <w:color w:val="202124"/>
+          <w:sz w:val="24"/>
+          <w:szCs w:val="24"/>
+          <w:shd w:val="clear" w:color="auto" w:fill="FFFFFF"/>
+        </w:rPr>
+        <w:t xml:space="preserve">Android Studio includes a tool called Vector Asset Studio that helps you add material icons and import Scalable Vector Graphic (SVG) and Adobe Photoshop Document (PSD) files into your project as vector </w:t>
+      </w:r>
+      <w:proofErr w:type="spellStart"/>
+      <w:r>
+        <w:rPr>
+          <w:rFonts w:cstheme="minorHAnsi"/>
+          <w:color w:val="202124"/>
+          <w:sz w:val="24"/>
+          <w:szCs w:val="24"/>
+          <w:shd w:val="clear" w:color="auto" w:fill="FFFFFF"/>
+        </w:rPr>
+        <w:t>drawable</w:t>
+      </w:r>
+      <w:proofErr w:type="spellEnd"/>
+      <w:r>
+        <w:rPr>
+          <w:rFonts w:cstheme="minorHAnsi"/>
+          <w:color w:val="202124"/>
+          <w:sz w:val="24"/>
+          <w:szCs w:val="24"/>
+          <w:shd w:val="clear" w:color="auto" w:fill="FFFFFF"/>
+        </w:rPr>
+        <w:t xml:space="preserve"> resources. Using vector </w:t>
+      </w:r>
+      <w:proofErr w:type="spellStart"/>
+      <w:r>
+        <w:rPr>
+          <w:rFonts w:cstheme="minorHAnsi"/>
+          <w:color w:val="202124"/>
+          <w:sz w:val="24"/>
+          <w:szCs w:val="24"/>
+          <w:shd w:val="clear" w:color="auto" w:fill="FFFFFF"/>
+        </w:rPr>
+        <w:t>drawables</w:t>
+      </w:r>
+      <w:proofErr w:type="spellEnd"/>
+      <w:r>
+        <w:rPr>
+          <w:rFonts w:cstheme="minorHAnsi"/>
+          <w:color w:val="202124"/>
+          <w:sz w:val="24"/>
+          <w:szCs w:val="24"/>
+          <w:shd w:val="clear" w:color="auto" w:fill="FFFFFF"/>
+        </w:rPr>
+        <w:t xml:space="preserve"> instead of bitmaps reduces the size of your APK because the same file can be resized for different screen densities without loss of image quality. For older versions of Android that don't support vector </w:t>
+      </w:r>
+      <w:proofErr w:type="spellStart"/>
+      <w:r>
+        <w:rPr>
+          <w:rFonts w:cstheme="minorHAnsi"/>
+          <w:color w:val="202124"/>
+          <w:sz w:val="24"/>
+          <w:szCs w:val="24"/>
+          <w:shd w:val="clear" w:color="auto" w:fill="FFFFFF"/>
+        </w:rPr>
+        <w:t>drawables</w:t>
+      </w:r>
+      <w:proofErr w:type="spellEnd"/>
+      <w:r>
+        <w:rPr>
+          <w:rFonts w:cstheme="minorHAnsi"/>
+          <w:color w:val="202124"/>
+          <w:sz w:val="24"/>
+          <w:szCs w:val="24"/>
+          <w:shd w:val="clear" w:color="auto" w:fill="FFFFFF"/>
+        </w:rPr>
+        <w:t xml:space="preserve">, Vector Asset Studio can, at build time, turn your vector </w:t>
+      </w:r>
+      <w:proofErr w:type="spellStart"/>
+      <w:r>
+        <w:rPr>
+          <w:rFonts w:cstheme="minorHAnsi"/>
+          <w:color w:val="202124"/>
+          <w:sz w:val="24"/>
+          <w:szCs w:val="24"/>
+          <w:shd w:val="clear" w:color="auto" w:fill="FFFFFF"/>
+        </w:rPr>
+        <w:t>drawables</w:t>
+      </w:r>
+      <w:proofErr w:type="spellEnd"/>
+      <w:r>
+        <w:rPr>
+          <w:rFonts w:cstheme="minorHAnsi"/>
+          <w:color w:val="202124"/>
+          <w:sz w:val="24"/>
+          <w:szCs w:val="24"/>
+          <w:shd w:val="clear" w:color="auto" w:fill="FFFFFF"/>
+        </w:rPr>
+        <w:t xml:space="preserve"> into different bitmap sizes for each screen density.</w:t>
+      </w:r>
+    </w:p>
+    <w:p>
+      <w:pPr>
+        <w:pStyle w:val="ListParagraph"/>
+        <w:numPr>
+          <w:ilvl w:val="0"/>
+          <w:numId w:val="35"/>
+        </w:numPr>
+        <w:rPr>
+          <w:rFonts w:cstheme="minorHAnsi"/>
+          <w:color w:val="202124"/>
+          <w:sz w:val="24"/>
+          <w:szCs w:val="24"/>
+          <w:shd w:val="clear" w:color="auto" w:fill="FFFFFF"/>
+        </w:rPr>
+      </w:pPr>
+      <w:r>
+        <w:rPr>
+          <w:rFonts w:cstheme="minorHAnsi"/>
+          <w:color w:val="202124"/>
+          <w:sz w:val="24"/>
+          <w:szCs w:val="24"/>
+          <w:shd w:val="clear" w:color="auto" w:fill="FFFFFF"/>
+        </w:rPr>
+        <w:t xml:space="preserve">How to Create Vector </w:t>
+      </w:r>
+      <w:proofErr w:type="spellStart"/>
+      <w:r>
+        <w:rPr>
+          <w:rFonts w:cstheme="minorHAnsi"/>
+          <w:color w:val="202124"/>
+          <w:sz w:val="24"/>
+          <w:szCs w:val="24"/>
+          <w:shd w:val="clear" w:color="auto" w:fill="FFFFFF"/>
+        </w:rPr>
+        <w:t>Assests</w:t>
+      </w:r>
+      <w:proofErr w:type="spellEnd"/>
+      <w:r>
+        <w:rPr>
+          <w:rFonts w:cstheme="minorHAnsi"/>
+          <w:color w:val="202124"/>
+          <w:sz w:val="24"/>
+          <w:szCs w:val="24"/>
+          <w:shd w:val="clear" w:color="auto" w:fill="FFFFFF"/>
+        </w:rPr>
+        <w:t>:</w:t>
+      </w:r>
+    </w:p>
+    <w:p>
+      <w:pPr>
+        <w:pStyle w:val="ListParagraph"/>
+        <w:rPr>
+          <w:rFonts w:cstheme="minorHAnsi"/>
+          <w:b/>
+          <w:color w:val="202124"/>
+          <w:sz w:val="24"/>
+          <w:szCs w:val="24"/>
+          <w:shd w:val="clear" w:color="auto" w:fill="FFFFFF"/>
+        </w:rPr>
+      </w:pPr>
+      <w:r>
+        <w:rPr>
+          <w:rFonts w:cstheme="minorHAnsi"/>
+          <w:color w:val="202124"/>
+          <w:sz w:val="24"/>
+          <w:szCs w:val="24"/>
+          <w:shd w:val="clear" w:color="auto" w:fill="FFFFFF"/>
+        </w:rPr>
+        <w:t xml:space="preserve">    Go to </w:t>
+      </w:r>
+      <w:r>
+        <w:rPr>
+          <w:rFonts w:cstheme="minorHAnsi"/>
+          <w:b/>
+          <w:color w:val="202124"/>
+          <w:sz w:val="24"/>
+          <w:szCs w:val="24"/>
+          <w:shd w:val="clear" w:color="auto" w:fill="FFFFFF"/>
+        </w:rPr>
+        <w:t>java -&gt; New -&gt; Vector Asset</w:t>
+      </w:r>
+    </w:p>
+    <w:p>
+      <w:pPr>
+        <w:rPr>
+          <w:rFonts w:cstheme="minorHAnsi"/>
+          <w:color w:val="4D5156"/>
+          <w:sz w:val="32"/>
+          <w:szCs w:val="36"/>
+          <w:shd w:val="clear" w:color="auto" w:fill="FFFFFF"/>
+        </w:rPr>
+      </w:pPr>
+      <w:r>
+        <w:rPr>
+          <w:rFonts w:cstheme="minorHAnsi"/>
+          <w:noProof/>
+          <w:color w:val="4D5156"/>
+          <w:sz w:val="32"/>
+          <w:szCs w:val="36"/>
+          <w:shd w:val="clear" w:color="auto" w:fill="FFFFFF"/>
+        </w:rPr>
+        <w:drawing>
+          <wp:inline distT="0" distB="0" distL="0" distR="0">
+            <wp:extent cx="4413961" cy="2867284"/>
+            <wp:effectExtent l="19050" t="0" r="5639" b="0"/>
+            <wp:docPr id="61" name="Picture 1"/>
+            <wp:cNvGraphicFramePr>
+              <a:graphicFrameLocks xmlns:a="http://schemas.openxmlformats.org/drawingml/2006/main" noChangeAspect="1"/>
+            </wp:cNvGraphicFramePr>
+            <a:graphic xmlns:a="http://schemas.openxmlformats.org/drawingml/2006/main">
+              <a:graphicData uri="http://schemas.openxmlformats.org/drawingml/2006/picture">
+                <pic:pic xmlns:pic="http://schemas.openxmlformats.org/drawingml/2006/picture">
+                  <pic:nvPicPr>
+                    <pic:cNvPr id="0" name="Picture 1"/>
+                    <pic:cNvPicPr>
+                      <a:picLocks noChangeAspect="1" noChangeArrowheads="1"/>
+                    </pic:cNvPicPr>
+                  </pic:nvPicPr>
+                  <pic:blipFill>
+                    <a:blip r:embed="rId101"/>
+                    <a:srcRect/>
+                    <a:stretch>
+                      <a:fillRect/>
+                    </a:stretch>
+                  </pic:blipFill>
+                  <pic:spPr bwMode="auto">
+                    <a:xfrm>
+                      <a:off x="0" y="0"/>
+                      <a:ext cx="4415471" cy="2868265"/>
+                    </a:xfrm>
+                    <a:prstGeom prst="rect">
+                      <a:avLst/>
+                    </a:prstGeom>
+                    <a:noFill/>
+                    <a:ln w="9525">
+                      <a:noFill/>
+                      <a:miter lim="800000"/>
+                      <a:headEnd/>
+                      <a:tailEnd/>
+                    </a:ln>
+                  </pic:spPr>
+                </pic:pic>
+              </a:graphicData>
+            </a:graphic>
+          </wp:inline>
+        </w:drawing>
+      </w:r>
+    </w:p>
+    <w:p>
+      <w:pPr>
+        <w:rPr>
+          <w:rFonts w:cstheme="minorHAnsi"/>
+          <w:color w:val="4D5156"/>
+          <w:sz w:val="32"/>
+          <w:szCs w:val="36"/>
+          <w:shd w:val="clear" w:color="auto" w:fill="FFFFFF"/>
+        </w:rPr>
+      </w:pPr>
+    </w:p>
+    <w:p>
+      <w:pPr>
+        <w:rPr>
+          <w:rFonts w:cstheme="minorHAnsi"/>
+          <w:color w:val="4D5156"/>
+          <w:sz w:val="24"/>
+          <w:szCs w:val="24"/>
+          <w:shd w:val="clear" w:color="auto" w:fill="FFFFFF"/>
+        </w:rPr>
+      </w:pPr>
+      <w:r>
+        <w:rPr>
+          <w:rFonts w:cstheme="minorHAnsi"/>
+          <w:color w:val="4D5156"/>
+          <w:sz w:val="32"/>
+          <w:szCs w:val="36"/>
+          <w:shd w:val="clear" w:color="auto" w:fill="FFFFFF"/>
+        </w:rPr>
+        <w:lastRenderedPageBreak/>
+        <w:t xml:space="preserve">          </w:t>
+      </w:r>
+      <w:r>
+        <w:rPr>
+          <w:rFonts w:cstheme="minorHAnsi"/>
+          <w:color w:val="4D5156"/>
+          <w:sz w:val="24"/>
+          <w:szCs w:val="24"/>
+          <w:shd w:val="clear" w:color="auto" w:fill="FFFFFF"/>
+        </w:rPr>
+        <w:t>The Following Screen will show</w:t>
+      </w:r>
+    </w:p>
+    <w:p>
+      <w:pPr>
+        <w:rPr>
+          <w:rFonts w:cstheme="minorHAnsi"/>
+          <w:color w:val="4D5156"/>
+          <w:sz w:val="32"/>
+          <w:szCs w:val="36"/>
+          <w:shd w:val="clear" w:color="auto" w:fill="FFFFFF"/>
+        </w:rPr>
+      </w:pPr>
+      <w:r>
+        <w:rPr>
+          <w:rFonts w:cstheme="minorHAnsi"/>
+          <w:color w:val="4D5156"/>
+          <w:sz w:val="32"/>
+          <w:szCs w:val="36"/>
+          <w:shd w:val="clear" w:color="auto" w:fill="FFFFFF"/>
+        </w:rPr>
+        <w:t xml:space="preserve">           </w:t>
+      </w:r>
+      <w:r>
+        <w:rPr>
+          <w:rFonts w:cstheme="minorHAnsi"/>
+          <w:noProof/>
+          <w:color w:val="4D5156"/>
+          <w:sz w:val="32"/>
+          <w:szCs w:val="36"/>
+          <w:shd w:val="clear" w:color="auto" w:fill="FFFFFF"/>
+        </w:rPr>
+        <w:drawing>
+          <wp:inline distT="0" distB="0" distL="0" distR="0">
+            <wp:extent cx="4651832" cy="2896509"/>
+            <wp:effectExtent l="19050" t="0" r="0" b="0"/>
+            <wp:docPr id="62" name="Picture 4"/>
+            <wp:cNvGraphicFramePr>
+              <a:graphicFrameLocks xmlns:a="http://schemas.openxmlformats.org/drawingml/2006/main" noChangeAspect="1"/>
+            </wp:cNvGraphicFramePr>
+            <a:graphic xmlns:a="http://schemas.openxmlformats.org/drawingml/2006/main">
+              <a:graphicData uri="http://schemas.openxmlformats.org/drawingml/2006/picture">
+                <pic:pic xmlns:pic="http://schemas.openxmlformats.org/drawingml/2006/picture">
+                  <pic:nvPicPr>
+                    <pic:cNvPr id="0" name="Picture 4"/>
+                    <pic:cNvPicPr>
+                      <a:picLocks noChangeAspect="1" noChangeArrowheads="1"/>
+                    </pic:cNvPicPr>
+                  </pic:nvPicPr>
+                  <pic:blipFill>
+                    <a:blip r:embed="rId102"/>
+                    <a:srcRect/>
+                    <a:stretch>
+                      <a:fillRect/>
+                    </a:stretch>
+                  </pic:blipFill>
+                  <pic:spPr bwMode="auto">
+                    <a:xfrm>
+                      <a:off x="0" y="0"/>
+                      <a:ext cx="4652926" cy="2897190"/>
+                    </a:xfrm>
+                    <a:prstGeom prst="rect">
+                      <a:avLst/>
+                    </a:prstGeom>
+                    <a:noFill/>
+                    <a:ln w="9525">
+                      <a:noFill/>
+                      <a:miter lim="800000"/>
+                      <a:headEnd/>
+                      <a:tailEnd/>
+                    </a:ln>
+                  </pic:spPr>
+                </pic:pic>
+              </a:graphicData>
+            </a:graphic>
+          </wp:inline>
+        </w:drawing>
+      </w:r>
+    </w:p>
+    <w:p>
+      <w:pPr>
+        <w:rPr>
+          <w:rFonts w:cstheme="minorHAnsi"/>
+          <w:color w:val="4D5156"/>
+          <w:sz w:val="24"/>
+          <w:szCs w:val="24"/>
+          <w:shd w:val="clear" w:color="auto" w:fill="FFFFFF"/>
+        </w:rPr>
+      </w:pPr>
+      <w:r>
+        <w:rPr>
+          <w:rFonts w:cstheme="minorHAnsi"/>
+          <w:color w:val="4D5156"/>
+          <w:sz w:val="32"/>
+          <w:szCs w:val="36"/>
+          <w:shd w:val="clear" w:color="auto" w:fill="FFFFFF"/>
+        </w:rPr>
+        <w:t xml:space="preserve">            </w:t>
+      </w:r>
+      <w:r>
+        <w:rPr>
+          <w:rFonts w:cstheme="minorHAnsi"/>
+          <w:color w:val="4D5156"/>
+          <w:sz w:val="24"/>
+          <w:szCs w:val="24"/>
+          <w:shd w:val="clear" w:color="auto" w:fill="FFFFFF"/>
+        </w:rPr>
+        <w:t xml:space="preserve"> No</w:t>
+      </w:r>
+      <w:r>
+        <w:rPr>
+          <w:rFonts w:cstheme="minorHAnsi"/>
+          <w:color w:val="4D5156"/>
+          <w:sz w:val="24"/>
+          <w:szCs w:val="24"/>
+          <w:shd w:val="clear" w:color="auto" w:fill="FFFFFF"/>
+        </w:rPr>
+        <w:t>w from here you can Select Asse</w:t>
+      </w:r>
+      <w:r>
+        <w:rPr>
+          <w:rFonts w:cstheme="minorHAnsi"/>
+          <w:color w:val="4D5156"/>
+          <w:sz w:val="24"/>
+          <w:szCs w:val="24"/>
+          <w:shd w:val="clear" w:color="auto" w:fill="FFFFFF"/>
+        </w:rPr>
+        <w:t>t</w:t>
+      </w:r>
+      <w:r>
+        <w:rPr>
+          <w:rFonts w:cstheme="minorHAnsi"/>
+          <w:color w:val="4D5156"/>
+          <w:sz w:val="24"/>
+          <w:szCs w:val="24"/>
+          <w:shd w:val="clear" w:color="auto" w:fill="FFFFFF"/>
+        </w:rPr>
+        <w:t xml:space="preserve"> type, can give the asset </w:t>
+      </w:r>
+      <w:proofErr w:type="gramStart"/>
+      <w:r>
+        <w:rPr>
+          <w:rFonts w:cstheme="minorHAnsi"/>
+          <w:color w:val="4D5156"/>
+          <w:sz w:val="24"/>
+          <w:szCs w:val="24"/>
+          <w:shd w:val="clear" w:color="auto" w:fill="FFFFFF"/>
+        </w:rPr>
+        <w:t>name ,</w:t>
+      </w:r>
+      <w:proofErr w:type="gramEnd"/>
+      <w:r>
+        <w:rPr>
+          <w:rFonts w:cstheme="minorHAnsi"/>
+          <w:color w:val="4D5156"/>
+          <w:sz w:val="24"/>
+          <w:szCs w:val="24"/>
+          <w:shd w:val="clear" w:color="auto" w:fill="FFFFFF"/>
+        </w:rPr>
+        <w:t xml:space="preserve"> can choose the     </w:t>
+      </w:r>
+    </w:p>
+    <w:p>
+      <w:pPr>
+        <w:rPr>
+          <w:rFonts w:cstheme="minorHAnsi"/>
+          <w:color w:val="4D5156"/>
+          <w:sz w:val="24"/>
+          <w:szCs w:val="24"/>
+          <w:shd w:val="clear" w:color="auto" w:fill="FFFFFF"/>
+        </w:rPr>
+      </w:pPr>
+      <w:r>
+        <w:rPr>
+          <w:rFonts w:cstheme="minorHAnsi"/>
+          <w:color w:val="4D5156"/>
+          <w:sz w:val="24"/>
+          <w:szCs w:val="24"/>
+          <w:shd w:val="clear" w:color="auto" w:fill="FFFFFF"/>
+        </w:rPr>
+        <w:t xml:space="preserve">                 Clip Art, Can give the height and width size and also can select the color and also  </w:t>
+      </w:r>
+    </w:p>
+    <w:p>
+      <w:pPr>
+        <w:rPr>
+          <w:rFonts w:cstheme="minorHAnsi"/>
+          <w:color w:val="4D5156"/>
+          <w:sz w:val="24"/>
+          <w:szCs w:val="24"/>
+          <w:shd w:val="clear" w:color="auto" w:fill="FFFFFF"/>
+        </w:rPr>
+      </w:pPr>
+      <w:r>
+        <w:rPr>
+          <w:rFonts w:cstheme="minorHAnsi"/>
+          <w:color w:val="4D5156"/>
+          <w:sz w:val="24"/>
+          <w:szCs w:val="24"/>
+          <w:shd w:val="clear" w:color="auto" w:fill="FFFFFF"/>
+        </w:rPr>
+        <w:t xml:space="preserve">                 Choose the Opacity level. </w:t>
+      </w:r>
+    </w:p>
+    <w:p>
+      <w:pPr>
+        <w:rPr>
+          <w:rFonts w:cstheme="minorHAnsi"/>
+          <w:color w:val="4D5156"/>
+          <w:sz w:val="32"/>
+          <w:szCs w:val="36"/>
+          <w:shd w:val="clear" w:color="auto" w:fill="FFFFFF"/>
+        </w:rPr>
+      </w:pPr>
+      <w:r>
+        <w:rPr>
+          <w:rFonts w:cstheme="minorHAnsi"/>
+          <w:color w:val="4D5156"/>
+          <w:sz w:val="32"/>
+          <w:szCs w:val="36"/>
+          <w:shd w:val="clear" w:color="auto" w:fill="FFFFFF"/>
+        </w:rPr>
+        <w:t xml:space="preserve">       </w:t>
+      </w:r>
     </w:p>
     <w:p>
       <w:pPr>
@@ -23007,6 +23539,7 @@
           <w:u w:val="single"/>
           <w:shd w:val="clear" w:color="auto" w:fill="FFFFFF"/>
         </w:rPr>
+        <w:lastRenderedPageBreak/>
         <w:t>Lecture#14(13 April,</w:t>
       </w:r>
       <w:r>
@@ -23078,7 +23611,6 @@
           <w:szCs w:val="28"/>
           <w:shd w:val="clear" w:color="auto" w:fill="FFFFFF"/>
         </w:rPr>
-        <w:lastRenderedPageBreak/>
         <w:t>It is a small window that prompts to make a decision or enter additional information</w:t>
       </w:r>
     </w:p>
@@ -23362,7 +23894,7 @@
                     </pic:cNvPicPr>
                   </pic:nvPicPr>
                   <pic:blipFill>
-                    <a:blip r:embed="rId101"/>
+                    <a:blip r:embed="rId103"/>
                     <a:srcRect/>
                     <a:stretch>
                       <a:fillRect/>
@@ -23527,7 +24059,7 @@
                     </pic:cNvPicPr>
                   </pic:nvPicPr>
                   <pic:blipFill>
-                    <a:blip r:embed="rId102"/>
+                    <a:blip r:embed="rId104"/>
                     <a:srcRect/>
                     <a:stretch>
                       <a:fillRect/>
@@ -23682,7 +24214,7 @@
                     </pic:cNvPicPr>
                   </pic:nvPicPr>
                   <pic:blipFill>
-                    <a:blip r:embed="rId103"/>
+                    <a:blip r:embed="rId105"/>
                     <a:srcRect/>
                     <a:stretch>
                       <a:fillRect/>
@@ -23834,7 +24366,7 @@
                     </pic:cNvPicPr>
                   </pic:nvPicPr>
                   <pic:blipFill>
-                    <a:blip r:embed="rId104"/>
+                    <a:blip r:embed="rId106"/>
                     <a:srcRect/>
                     <a:stretch>
                       <a:fillRect/>
@@ -23983,6 +24515,7 @@
           <w:szCs w:val="28"/>
           <w:shd w:val="clear" w:color="auto" w:fill="FFFFFF"/>
         </w:rPr>
+        <w:lastRenderedPageBreak/>
         <w:t xml:space="preserve">        </w:t>
       </w:r>
       <w:r>
@@ -24012,7 +24545,7 @@
                     </pic:cNvPicPr>
                   </pic:nvPicPr>
                   <pic:blipFill>
-                    <a:blip r:embed="rId105"/>
+                    <a:blip r:embed="rId107"/>
                     <a:srcRect/>
                     <a:stretch>
                       <a:fillRect/>
@@ -24127,7 +24660,7 @@
                     </pic:cNvPicPr>
                   </pic:nvPicPr>
                   <pic:blipFill>
-                    <a:blip r:embed="rId106"/>
+                    <a:blip r:embed="rId108"/>
                     <a:srcRect/>
                     <a:stretch>
                       <a:fillRect/>
@@ -24204,7 +24737,7 @@
                     </pic:cNvPicPr>
                   </pic:nvPicPr>
                   <pic:blipFill>
-                    <a:blip r:embed="rId107"/>
+                    <a:blip r:embed="rId109"/>
                     <a:srcRect/>
                     <a:stretch>
                       <a:fillRect/>
@@ -24281,7 +24814,7 @@
                     </pic:cNvPicPr>
                   </pic:nvPicPr>
                   <pic:blipFill>
-                    <a:blip r:embed="rId108"/>
+                    <a:blip r:embed="rId110"/>
                     <a:srcRect/>
                     <a:stretch>
                       <a:fillRect/>
@@ -24406,7 +24939,6 @@
           <w:szCs w:val="28"/>
           <w:shd w:val="clear" w:color="auto" w:fill="FFFFFF"/>
         </w:rPr>
-        <w:lastRenderedPageBreak/>
         <w:t>LayoutInflater</w:t>
       </w:r>
       <w:proofErr w:type="spellEnd"/>
@@ -24524,7 +25056,7 @@
                     </pic:cNvPicPr>
                   </pic:nvPicPr>
                   <pic:blipFill>
-                    <a:blip r:embed="rId109"/>
+                    <a:blip r:embed="rId111"/>
                     <a:srcRect/>
                     <a:stretch>
                       <a:fillRect/>
@@ -24637,7 +25169,7 @@
                     </pic:cNvPicPr>
                   </pic:nvPicPr>
                   <pic:blipFill>
-                    <a:blip r:embed="rId110"/>
+                    <a:blip r:embed="rId112"/>
                     <a:srcRect/>
                     <a:stretch>
                       <a:fillRect/>
@@ -24692,7 +25224,7 @@
                     </pic:cNvPicPr>
                   </pic:nvPicPr>
                   <pic:blipFill>
-                    <a:blip r:embed="rId111"/>
+                    <a:blip r:embed="rId113"/>
                     <a:srcRect/>
                     <a:stretch>
                       <a:fillRect/>
@@ -25018,6 +25550,7 @@
           <w:szCs w:val="36"/>
           <w:shd w:val="clear" w:color="auto" w:fill="FFFFFF"/>
         </w:rPr>
+        <w:lastRenderedPageBreak/>
         <w:t>End of Week#8</w:t>
       </w:r>
     </w:p>
@@ -25031,6 +25564,124 @@
           <w:shd w:val="clear" w:color="auto" w:fill="FFFFFF"/>
         </w:rPr>
       </w:pPr>
+    </w:p>
+    <w:p>
+      <w:pPr>
+        <w:jc w:val="center"/>
+        <w:rPr>
+          <w:rFonts w:cstheme="minorHAnsi"/>
+          <w:b/>
+          <w:color w:val="4D5156"/>
+          <w:sz w:val="36"/>
+          <w:szCs w:val="36"/>
+          <w:shd w:val="clear" w:color="auto" w:fill="FFFFFF"/>
+        </w:rPr>
+      </w:pPr>
+      <w:r>
+        <w:rPr>
+          <w:rFonts w:cstheme="minorHAnsi"/>
+          <w:b/>
+          <w:color w:val="4D5156"/>
+          <w:sz w:val="36"/>
+          <w:szCs w:val="36"/>
+          <w:shd w:val="clear" w:color="auto" w:fill="FFFFFF"/>
+        </w:rPr>
+        <w:t>Week#9</w:t>
+      </w:r>
+    </w:p>
+    <w:p>
+      <w:pPr>
+        <w:jc w:val="center"/>
+        <w:rPr>
+          <w:rFonts w:cstheme="minorHAnsi"/>
+          <w:color w:val="4D5156"/>
+          <w:sz w:val="36"/>
+          <w:szCs w:val="36"/>
+          <w:u w:val="single"/>
+          <w:shd w:val="clear" w:color="auto" w:fill="FFFFFF"/>
+        </w:rPr>
+      </w:pPr>
+      <w:r>
+        <w:rPr>
+          <w:rFonts w:cstheme="minorHAnsi"/>
+          <w:color w:val="4D5156"/>
+          <w:sz w:val="36"/>
+          <w:szCs w:val="36"/>
+          <w:u w:val="single"/>
+          <w:shd w:val="clear" w:color="auto" w:fill="FFFFFF"/>
+        </w:rPr>
+        <w:t>Lecture#16(20 April, 2021)</w:t>
+      </w:r>
+    </w:p>
+    <w:p>
+      <w:pPr>
+        <w:rPr>
+          <w:rFonts w:cstheme="minorHAnsi"/>
+          <w:color w:val="4D5156"/>
+          <w:sz w:val="32"/>
+          <w:szCs w:val="36"/>
+          <w:shd w:val="clear" w:color="auto" w:fill="FFFFFF"/>
+        </w:rPr>
+      </w:pPr>
+      <w:r>
+        <w:rPr>
+          <w:rFonts w:cstheme="minorHAnsi"/>
+          <w:color w:val="4D5156"/>
+          <w:sz w:val="32"/>
+          <w:szCs w:val="36"/>
+          <w:shd w:val="clear" w:color="auto" w:fill="FFFFFF"/>
+        </w:rPr>
+        <w:t xml:space="preserve">General Discussion </w:t>
+      </w:r>
+      <w:proofErr w:type="gramStart"/>
+      <w:r>
+        <w:rPr>
+          <w:rFonts w:cstheme="minorHAnsi"/>
+          <w:color w:val="4D5156"/>
+          <w:sz w:val="32"/>
+          <w:szCs w:val="36"/>
+          <w:shd w:val="clear" w:color="auto" w:fill="FFFFFF"/>
+        </w:rPr>
+        <w:t>About</w:t>
+      </w:r>
+      <w:proofErr w:type="gramEnd"/>
+      <w:r>
+        <w:rPr>
+          <w:rFonts w:cstheme="minorHAnsi"/>
+          <w:color w:val="4D5156"/>
+          <w:sz w:val="32"/>
+          <w:szCs w:val="36"/>
+          <w:shd w:val="clear" w:color="auto" w:fill="FFFFFF"/>
+        </w:rPr>
+        <w:t xml:space="preserve"> Quran Application</w:t>
+      </w:r>
+    </w:p>
+    <w:p>
+      <w:pPr>
+        <w:pBdr>
+          <w:bottom w:val="single" w:sz="12" w:space="1" w:color="auto"/>
+        </w:pBdr>
+        <w:jc w:val="center"/>
+        <w:rPr>
+          <w:rFonts w:cstheme="minorHAnsi"/>
+          <w:b/>
+          <w:color w:val="4D5156"/>
+          <w:sz w:val="32"/>
+          <w:szCs w:val="36"/>
+          <w:shd w:val="clear" w:color="auto" w:fill="FFFFFF"/>
+        </w:rPr>
+      </w:pPr>
+      <w:r>
+        <w:rPr>
+          <w:rFonts w:cstheme="minorHAnsi"/>
+          <w:b/>
+          <w:color w:val="4D5156"/>
+          <w:sz w:val="32"/>
+          <w:szCs w:val="36"/>
+          <w:shd w:val="clear" w:color="auto" w:fill="FFFFFF"/>
+        </w:rPr>
+        <w:t>End of Lecture#16</w:t>
+      </w:r>
     </w:p>
     <w:p>
       <w:pPr>
@@ -26926,6 +27577,95 @@
     </w:lvl>
   </w:abstractNum>
   <w:abstractNum w:abstractNumId="18">
+    <w:nsid w:val="3BDD407D"/>
+    <w:multiLevelType w:val="hybridMultilevel"/>
+    <w:tmpl w:val="D0F4D6B6"/>
+    <w:lvl w:ilvl="0" w:tplc="0409000F">
+      <w:start w:val="1"/>
+      <w:numFmt w:val="decimal"/>
+      <w:lvlText w:val="%1."/>
+      <w:lvlJc w:val="left"/>
+      <w:pPr>
+        <w:ind w:left="720" w:hanging="360"/>
+      </w:pPr>
+      <w:rPr>
+        <w:rFonts w:hint="default"/>
+      </w:rPr>
+    </w:lvl>
+    <w:lvl w:ilvl="1" w:tplc="04090019" w:tentative="1">
+      <w:start w:val="1"/>
+      <w:numFmt w:val="lowerLetter"/>
+      <w:lvlText w:val="%2."/>
+      <w:lvlJc w:val="left"/>
+      <w:pPr>
+        <w:ind w:left="1440" w:hanging="360"/>
+      </w:pPr>
+    </w:lvl>
+    <w:lvl w:ilvl="2" w:tplc="0409001B" w:tentative="1">
+      <w:start w:val="1"/>
+      <w:numFmt w:val="lowerRoman"/>
+      <w:lvlText w:val="%3."/>
+      <w:lvlJc w:val="right"/>
+      <w:pPr>
+        <w:ind w:left="2160" w:hanging="180"/>
+      </w:pPr>
+    </w:lvl>
+    <w:lvl w:ilvl="3" w:tplc="0409000F" w:tentative="1">
+      <w:start w:val="1"/>
+      <w:numFmt w:val="decimal"/>
+      <w:lvlText w:val="%4."/>
+      <w:lvlJc w:val="left"/>
+      <w:pPr>
+        <w:ind w:left="2880" w:hanging="360"/>
+      </w:pPr>
+    </w:lvl>
+    <w:lvl w:ilvl="4" w:tplc="04090019" w:tentative="1">
+      <w:start w:val="1"/>
+      <w:numFmt w:val="lowerLetter"/>
+      <w:lvlText w:val="%5."/>
+      <w:lvlJc w:val="left"/>
+      <w:pPr>
+        <w:ind w:left="3600" w:hanging="360"/>
+      </w:pPr>
+    </w:lvl>
+    <w:lvl w:ilvl="5" w:tplc="0409001B" w:tentative="1">
+      <w:start w:val="1"/>
+      <w:numFmt w:val="lowerRoman"/>
+      <w:lvlText w:val="%6."/>
+      <w:lvlJc w:val="right"/>
+      <w:pPr>
+        <w:ind w:left="4320" w:hanging="180"/>
+      </w:pPr>
+    </w:lvl>
+    <w:lvl w:ilvl="6" w:tplc="0409000F" w:tentative="1">
+      <w:start w:val="1"/>
+      <w:numFmt w:val="decimal"/>
+      <w:lvlText w:val="%7."/>
+      <w:lvlJc w:val="left"/>
+      <w:pPr>
+        <w:ind w:left="5040" w:hanging="360"/>
+      </w:pPr>
+    </w:lvl>
+    <w:lvl w:ilvl="7" w:tplc="04090019" w:tentative="1">
+      <w:start w:val="1"/>
+      <w:numFmt w:val="lowerLetter"/>
+      <w:lvlText w:val="%8."/>
+      <w:lvlJc w:val="left"/>
+      <w:pPr>
+        <w:ind w:left="5760" w:hanging="360"/>
+      </w:pPr>
+    </w:lvl>
+    <w:lvl w:ilvl="8" w:tplc="0409001B" w:tentative="1">
+      <w:start w:val="1"/>
+      <w:numFmt w:val="lowerRoman"/>
+      <w:lvlText w:val="%9."/>
+      <w:lvlJc w:val="right"/>
+      <w:pPr>
+        <w:ind w:left="6480" w:hanging="180"/>
+      </w:pPr>
+    </w:lvl>
+  </w:abstractNum>
+  <w:abstractNum w:abstractNumId="19">
     <w:nsid w:val="3CC2283F"/>
     <w:multiLevelType w:val="hybridMultilevel"/>
     <w:tmpl w:val="84BCC914"/>
@@ -27038,7 +27778,7 @@
       </w:rPr>
     </w:lvl>
   </w:abstractNum>
-  <w:abstractNum w:abstractNumId="19">
+  <w:abstractNum w:abstractNumId="20">
     <w:nsid w:val="40442179"/>
     <w:multiLevelType w:val="hybridMultilevel"/>
     <w:tmpl w:val="BBB6E67A"/>
@@ -27127,7 +27867,7 @@
       </w:pPr>
     </w:lvl>
   </w:abstractNum>
-  <w:abstractNum w:abstractNumId="20">
+  <w:abstractNum w:abstractNumId="21">
     <w:nsid w:val="47804FA0"/>
     <w:multiLevelType w:val="multilevel"/>
     <w:tmpl w:val="15E65A68"/>
@@ -27242,7 +27982,7 @@
       </w:rPr>
     </w:lvl>
   </w:abstractNum>
-  <w:abstractNum w:abstractNumId="21">
+  <w:abstractNum w:abstractNumId="22">
     <w:nsid w:val="48E24AD6"/>
     <w:multiLevelType w:val="hybridMultilevel"/>
     <w:tmpl w:val="67F23EAE"/>
@@ -27331,7 +28071,7 @@
       </w:pPr>
     </w:lvl>
   </w:abstractNum>
-  <w:abstractNum w:abstractNumId="22">
+  <w:abstractNum w:abstractNumId="23">
     <w:nsid w:val="4EC64FA7"/>
     <w:multiLevelType w:val="hybridMultilevel"/>
     <w:tmpl w:val="E5FC7C1A"/>
@@ -27420,7 +28160,7 @@
       </w:pPr>
     </w:lvl>
   </w:abstractNum>
-  <w:abstractNum w:abstractNumId="23">
+  <w:abstractNum w:abstractNumId="24">
     <w:nsid w:val="50021CD8"/>
     <w:multiLevelType w:val="hybridMultilevel"/>
     <w:tmpl w:val="89089764"/>
@@ -27506,7 +28246,7 @@
       </w:pPr>
     </w:lvl>
   </w:abstractNum>
-  <w:abstractNum w:abstractNumId="24">
+  <w:abstractNum w:abstractNumId="25">
     <w:nsid w:val="57DE2DE6"/>
     <w:multiLevelType w:val="hybridMultilevel"/>
     <w:tmpl w:val="198A45F6"/>
@@ -27619,7 +28359,7 @@
       </w:rPr>
     </w:lvl>
   </w:abstractNum>
-  <w:abstractNum w:abstractNumId="25">
+  <w:abstractNum w:abstractNumId="26">
     <w:nsid w:val="5ACA4277"/>
     <w:multiLevelType w:val="hybridMultilevel"/>
     <w:tmpl w:val="B4E684A6"/>
@@ -27705,7 +28445,7 @@
       </w:pPr>
     </w:lvl>
   </w:abstractNum>
-  <w:abstractNum w:abstractNumId="26">
+  <w:abstractNum w:abstractNumId="27">
     <w:nsid w:val="64B4277A"/>
     <w:multiLevelType w:val="hybridMultilevel"/>
     <w:tmpl w:val="5456C6AE"/>
@@ -27791,7 +28531,7 @@
       </w:pPr>
     </w:lvl>
   </w:abstractNum>
-  <w:abstractNum w:abstractNumId="27">
+  <w:abstractNum w:abstractNumId="28">
     <w:nsid w:val="65E3119C"/>
     <w:multiLevelType w:val="hybridMultilevel"/>
     <w:tmpl w:val="EA58BC1C"/>
@@ -27880,7 +28620,7 @@
       </w:pPr>
     </w:lvl>
   </w:abstractNum>
-  <w:abstractNum w:abstractNumId="28">
+  <w:abstractNum w:abstractNumId="29">
     <w:nsid w:val="660D4815"/>
     <w:multiLevelType w:val="hybridMultilevel"/>
     <w:tmpl w:val="882A4686"/>
@@ -27969,7 +28709,7 @@
       </w:pPr>
     </w:lvl>
   </w:abstractNum>
-  <w:abstractNum w:abstractNumId="29">
+  <w:abstractNum w:abstractNumId="30">
     <w:nsid w:val="66982A92"/>
     <w:multiLevelType w:val="hybridMultilevel"/>
     <w:tmpl w:val="22824A02"/>
@@ -28058,7 +28798,7 @@
       </w:pPr>
     </w:lvl>
   </w:abstractNum>
-  <w:abstractNum w:abstractNumId="30">
+  <w:abstractNum w:abstractNumId="31">
     <w:nsid w:val="6CEC63BC"/>
     <w:multiLevelType w:val="hybridMultilevel"/>
     <w:tmpl w:val="FAEAA21E"/>
@@ -28144,7 +28884,7 @@
       </w:pPr>
     </w:lvl>
   </w:abstractNum>
-  <w:abstractNum w:abstractNumId="31">
+  <w:abstractNum w:abstractNumId="32">
     <w:nsid w:val="6D6B6D7F"/>
     <w:multiLevelType w:val="hybridMultilevel"/>
     <w:tmpl w:val="A05ED5AA"/>
@@ -28233,7 +28973,7 @@
       </w:pPr>
     </w:lvl>
   </w:abstractNum>
-  <w:abstractNum w:abstractNumId="32">
+  <w:abstractNum w:abstractNumId="33">
     <w:nsid w:val="7C837B59"/>
     <w:multiLevelType w:val="hybridMultilevel"/>
     <w:tmpl w:val="5950EEE2"/>
@@ -28346,7 +29086,7 @@
       </w:rPr>
     </w:lvl>
   </w:abstractNum>
-  <w:abstractNum w:abstractNumId="33">
+  <w:abstractNum w:abstractNumId="34">
     <w:nsid w:val="7E427109"/>
     <w:multiLevelType w:val="hybridMultilevel"/>
     <w:tmpl w:val="43B4D47C"/>
@@ -28439,16 +29179,16 @@
     <w:abstractNumId w:val="14"/>
   </w:num>
   <w:num w:numId="2">
+    <w:abstractNumId w:val="21"/>
+  </w:num>
+  <w:num w:numId="3">
+    <w:abstractNumId w:val="28"/>
+  </w:num>
+  <w:num w:numId="4">
     <w:abstractNumId w:val="20"/>
   </w:num>
-  <w:num w:numId="3">
-    <w:abstractNumId w:val="27"/>
-  </w:num>
-  <w:num w:numId="4">
-    <w:abstractNumId w:val="19"/>
-  </w:num>
   <w:num w:numId="5">
-    <w:abstractNumId w:val="33"/>
+    <w:abstractNumId w:val="34"/>
   </w:num>
   <w:num w:numId="6">
     <w:abstractNumId w:val="7"/>
@@ -28460,13 +29200,13 @@
     <w:abstractNumId w:val="6"/>
   </w:num>
   <w:num w:numId="9">
-    <w:abstractNumId w:val="25"/>
+    <w:abstractNumId w:val="26"/>
   </w:num>
   <w:num w:numId="10">
     <w:abstractNumId w:val="4"/>
   </w:num>
   <w:num w:numId="11">
-    <w:abstractNumId w:val="22"/>
+    <w:abstractNumId w:val="23"/>
   </w:num>
   <w:num w:numId="12">
     <w:abstractNumId w:val="15"/>
@@ -28478,7 +29218,7 @@
     <w:abstractNumId w:val="0"/>
   </w:num>
   <w:num w:numId="15">
-    <w:abstractNumId w:val="28"/>
+    <w:abstractNumId w:val="29"/>
   </w:num>
   <w:num w:numId="16">
     <w:abstractNumId w:val="16"/>
@@ -28490,22 +29230,22 @@
     <w:abstractNumId w:val="13"/>
   </w:num>
   <w:num w:numId="19">
-    <w:abstractNumId w:val="26"/>
+    <w:abstractNumId w:val="27"/>
   </w:num>
   <w:num w:numId="20">
     <w:abstractNumId w:val="9"/>
   </w:num>
   <w:num w:numId="21">
-    <w:abstractNumId w:val="29"/>
+    <w:abstractNumId w:val="30"/>
   </w:num>
   <w:num w:numId="22">
-    <w:abstractNumId w:val="21"/>
+    <w:abstractNumId w:val="22"/>
   </w:num>
   <w:num w:numId="23">
     <w:abstractNumId w:val="12"/>
   </w:num>
   <w:num w:numId="24">
-    <w:abstractNumId w:val="31"/>
+    <w:abstractNumId w:val="32"/>
   </w:num>
   <w:num w:numId="25">
     <w:abstractNumId w:val="3"/>
@@ -28517,25 +29257,28 @@
     <w:abstractNumId w:val="17"/>
   </w:num>
   <w:num w:numId="28">
-    <w:abstractNumId w:val="18"/>
+    <w:abstractNumId w:val="19"/>
   </w:num>
   <w:num w:numId="29">
-    <w:abstractNumId w:val="32"/>
+    <w:abstractNumId w:val="33"/>
   </w:num>
   <w:num w:numId="30">
-    <w:abstractNumId w:val="30"/>
+    <w:abstractNumId w:val="31"/>
   </w:num>
   <w:num w:numId="31">
     <w:abstractNumId w:val="8"/>
   </w:num>
   <w:num w:numId="32">
-    <w:abstractNumId w:val="23"/>
+    <w:abstractNumId w:val="24"/>
   </w:num>
   <w:num w:numId="33">
-    <w:abstractNumId w:val="24"/>
+    <w:abstractNumId w:val="25"/>
   </w:num>
   <w:num w:numId="34">
     <w:abstractNumId w:val="2"/>
+  </w:num>
+  <w:num w:numId="35">
+    <w:abstractNumId w:val="18"/>
   </w:num>
   <w:numIdMacAtCleanup w:val="26"/>
 </w:numbering>

</xml_diff>